<commit_message>
Update Intro to SQLDM Performance Insights.docx
</commit_message>
<xml_diff>
--- a/docs/Intro to SQLDM Performance Insights.docx
+++ b/docs/Intro to SQLDM Performance Insights.docx
@@ -169,7 +169,7 @@
       <w:r>
         <w:rPr/>
         <w:drawing>
-          <wp:inline distT="0" distB="5080" distL="0" distR="7620">
+          <wp:inline distT="0" distB="0" distL="0" distR="0">
             <wp:extent cx="4793615" cy="3062605"/>
             <wp:effectExtent l="0" t="0" r="0" b="0"/>
             <wp:docPr id="1" name="Picture 23" descr=""/>
@@ -401,7 +401,7 @@
       <w:r>
         <w:rPr/>
         <w:drawing>
-          <wp:inline distT="0" distB="2540" distL="0" distR="0">
+          <wp:inline distT="0" distB="0" distL="0" distR="0">
             <wp:extent cx="5184775" cy="3312795"/>
             <wp:effectExtent l="0" t="0" r="0" b="0"/>
             <wp:docPr id="3" name="Picture 3" descr=""/>
@@ -537,7 +537,7 @@
       <w:r>
         <w:rPr/>
         <w:drawing>
-          <wp:inline distT="0" distB="0" distL="0" distR="8255">
+          <wp:inline distT="0" distB="0" distL="0" distR="0">
             <wp:extent cx="5288280" cy="3378835"/>
             <wp:effectExtent l="0" t="0" r="0" b="0"/>
             <wp:docPr id="5" name="Picture 5" descr=""/>
@@ -659,23 +659,7 @@
       </w:r>
       <w:r>
         <w:rPr/>
-        <w:t xml:space="preserve"> in Azure Data Studio. </w:t>
-      </w:r>
-      <w:r>
-        <w:rPr/>
-        <w:t>C</w:t>
-      </w:r>
-      <w:r>
-        <w:rPr/>
-        <w:t xml:space="preserve">omplete the Connection information dialog </w:t>
-      </w:r>
-      <w:r>
-        <w:rPr/>
-        <w:t>and enter name of database in the Database field. S</w:t>
-      </w:r>
-      <w:r>
-        <w:rPr/>
-        <w:t xml:space="preserve">elect </w:t>
+        <w:t xml:space="preserve"> in Azure Data Studio. Complete the Connection information dialog and enter name of database in the Database field. Select </w:t>
       </w:r>
       <w:r>
         <w:rPr>
@@ -697,7 +681,7 @@
       <w:r>
         <w:rPr/>
         <w:drawing>
-          <wp:inline distT="0" distB="0" distL="0" distR="7620">
+          <wp:inline distT="0" distB="0" distL="0" distR="0">
             <wp:extent cx="4965065" cy="2976245"/>
             <wp:effectExtent l="0" t="0" r="0" b="0"/>
             <wp:docPr id="6" name="Picture 9" descr=""/>
@@ -744,7 +728,7 @@
       <w:r>
         <w:rPr/>
         <w:drawing>
-          <wp:anchor behindDoc="0" distT="0" distB="0" distL="0" distR="0" simplePos="0" locked="0" layoutInCell="1" allowOverlap="1" relativeHeight="13">
+          <wp:anchor behindDoc="0" distT="0" distB="0" distL="0" distR="0" simplePos="0" locked="0" layoutInCell="1" allowOverlap="1" relativeHeight="3">
             <wp:simplePos x="0" y="0"/>
             <wp:positionH relativeFrom="column">
               <wp:align>center</wp:align>
@@ -814,9 +798,15 @@
         </w:rPr>
       </w:pPr>
       <w:r>
-        <w:rPr/>
+        <w:rPr>
+          <w:rFonts w:eastAsia="Times New Roman" w:cs="Times New Roman" w:ascii="Times New Roman" w:hAnsi="Times New Roman"/>
+          <w:b/>
+          <w:bCs/>
+          <w:sz w:val="48"/>
+          <w:szCs w:val="48"/>
+        </w:rPr>
         <w:drawing>
-          <wp:anchor behindDoc="0" distT="0" distB="0" distL="0" distR="0" simplePos="0" locked="0" layoutInCell="1" allowOverlap="1" relativeHeight="12">
+          <wp:anchor behindDoc="0" distT="0" distB="0" distL="0" distR="0" simplePos="0" locked="0" layoutInCell="1" allowOverlap="1" relativeHeight="2">
             <wp:simplePos x="0" y="0"/>
             <wp:positionH relativeFrom="column">
               <wp:align>center</wp:align>
@@ -916,7 +906,7 @@
       <w:r>
         <w:rPr/>
         <w:drawing>
-          <wp:anchor behindDoc="0" distT="0" distB="0" distL="0" distR="0" simplePos="0" locked="0" layoutInCell="1" allowOverlap="1" relativeHeight="14">
+          <wp:anchor behindDoc="0" distT="0" distB="0" distL="0" distR="0" simplePos="0" locked="0" layoutInCell="1" allowOverlap="1" relativeHeight="4">
             <wp:simplePos x="0" y="0"/>
             <wp:positionH relativeFrom="column">
               <wp:align>center</wp:align>
@@ -1067,9 +1057,15 @@
         </w:rPr>
       </w:pPr>
       <w:r>
-        <w:rPr/>
+        <w:rPr>
+          <w:rFonts w:eastAsia="Times New Roman" w:cs="Times New Roman" w:ascii="Times New Roman" w:hAnsi="Times New Roman"/>
+          <w:b/>
+          <w:bCs/>
+          <w:sz w:val="48"/>
+          <w:szCs w:val="48"/>
+        </w:rPr>
         <w:drawing>
-          <wp:anchor behindDoc="0" distT="0" distB="0" distL="0" distR="0" simplePos="0" locked="0" layoutInCell="1" allowOverlap="1" relativeHeight="15">
+          <wp:anchor behindDoc="0" distT="0" distB="0" distL="0" distR="0" simplePos="0" locked="0" layoutInCell="1" allowOverlap="1" relativeHeight="5">
             <wp:simplePos x="0" y="0"/>
             <wp:positionH relativeFrom="column">
               <wp:align>center</wp:align>
@@ -1167,7 +1163,7 @@
       <w:r>
         <w:rPr/>
         <w:drawing>
-          <wp:anchor behindDoc="0" distT="0" distB="0" distL="0" distR="0" simplePos="0" locked="0" layoutInCell="1" allowOverlap="1" relativeHeight="16">
+          <wp:anchor behindDoc="0" distT="0" distB="0" distL="0" distR="0" simplePos="0" locked="0" layoutInCell="1" allowOverlap="1" relativeHeight="6">
             <wp:simplePos x="0" y="0"/>
             <wp:positionH relativeFrom="column">
               <wp:align>center</wp:align>
@@ -1286,7 +1282,7 @@
       <w:r>
         <w:rPr/>
         <w:drawing>
-          <wp:anchor behindDoc="0" distT="0" distB="0" distL="0" distR="0" simplePos="0" locked="0" layoutInCell="1" allowOverlap="1" relativeHeight="17">
+          <wp:anchor behindDoc="0" distT="0" distB="0" distL="0" distR="0" simplePos="0" locked="0" layoutInCell="1" allowOverlap="1" relativeHeight="7">
             <wp:simplePos x="0" y="0"/>
             <wp:positionH relativeFrom="column">
               <wp:align>center</wp:align>
@@ -1405,7 +1401,7 @@
       <w:r>
         <w:rPr/>
         <w:drawing>
-          <wp:anchor behindDoc="0" distT="0" distB="0" distL="0" distR="0" simplePos="0" locked="0" layoutInCell="1" allowOverlap="1" relativeHeight="18">
+          <wp:anchor behindDoc="0" distT="0" distB="0" distL="0" distR="0" simplePos="0" locked="0" layoutInCell="1" allowOverlap="1" relativeHeight="8">
             <wp:simplePos x="0" y="0"/>
             <wp:positionH relativeFrom="column">
               <wp:align>center</wp:align>
@@ -1524,10 +1520,18 @@
       <w:r>
         <w:rPr/>
         <w:drawing>
-          <wp:inline distT="0" distB="0" distL="0" distR="0">
-            <wp:extent cx="5943600" cy="3797300"/>
+          <wp:anchor behindDoc="0" distT="0" distB="0" distL="0" distR="0" simplePos="0" locked="0" layoutInCell="1" allowOverlap="1" relativeHeight="19">
+            <wp:simplePos x="0" y="0"/>
+            <wp:positionH relativeFrom="column">
+              <wp:align>center</wp:align>
+            </wp:positionH>
+            <wp:positionV relativeFrom="paragraph">
+              <wp:posOffset>635</wp:posOffset>
+            </wp:positionV>
+            <wp:extent cx="5943600" cy="3757295"/>
             <wp:effectExtent l="0" t="0" r="0" b="0"/>
-            <wp:docPr id="14" name="Picture 17" descr=""/>
+            <wp:wrapSquare wrapText="largest"/>
+            <wp:docPr id="14" name="Image9" descr=""/>
             <wp:cNvGraphicFramePr>
               <a:graphicFrameLocks xmlns:a="http://schemas.openxmlformats.org/drawingml/2006/main" noChangeAspect="1"/>
             </wp:cNvGraphicFramePr>
@@ -1535,7 +1539,7 @@
               <a:graphicData uri="http://schemas.openxmlformats.org/drawingml/2006/picture">
                 <pic:pic xmlns:pic="http://schemas.openxmlformats.org/drawingml/2006/picture">
                   <pic:nvPicPr>
-                    <pic:cNvPr id="14" name="Picture 17" descr=""/>
+                    <pic:cNvPr id="14" name="Image9" descr=""/>
                     <pic:cNvPicPr>
                       <a:picLocks noChangeAspect="1" noChangeArrowheads="1"/>
                     </pic:cNvPicPr>
@@ -1549,7 +1553,7 @@
                   <pic:spPr bwMode="auto">
                     <a:xfrm>
                       <a:off x="0" y="0"/>
-                      <a:ext cx="5943600" cy="3797300"/>
+                      <a:ext cx="5943600" cy="3757295"/>
                     </a:xfrm>
                     <a:prstGeom prst="rect">
                       <a:avLst/>
@@ -1558,7 +1562,7 @@
                 </pic:pic>
               </a:graphicData>
             </a:graphic>
-          </wp:inline>
+          </wp:anchor>
         </w:drawing>
       </w:r>
     </w:p>
@@ -1635,7 +1639,7 @@
       <w:r>
         <w:rPr/>
         <w:drawing>
-          <wp:anchor behindDoc="0" distT="0" distB="0" distL="0" distR="0" simplePos="0" locked="0" layoutInCell="1" allowOverlap="1" relativeHeight="19">
+          <wp:anchor behindDoc="0" distT="0" distB="0" distL="0" distR="0" simplePos="0" locked="0" layoutInCell="1" allowOverlap="1" relativeHeight="9">
             <wp:simplePos x="0" y="0"/>
             <wp:positionH relativeFrom="column">
               <wp:align>center</wp:align>
@@ -2237,7 +2241,6 @@
     <w:rPrDefault>
       <w:rPr>
         <w:rFonts w:ascii="Calibri" w:hAnsi="Calibri" w:eastAsia="Calibri" w:cs="" w:asciiTheme="minorHAnsi" w:cstheme="minorBidi" w:eastAsiaTheme="minorHAnsi" w:hAnsiTheme="minorHAnsi"/>
-        <w:sz w:val="22"/>
         <w:szCs w:val="22"/>
         <w:lang w:val="en-US" w:eastAsia="en-US" w:bidi="ar-SA"/>
       </w:rPr>
@@ -2631,7 +2634,7 @@
     </w:pPr>
     <w:rPr>
       <w:rFonts w:ascii="Calibri" w:hAnsi="Calibri" w:eastAsia="Calibri" w:cs="" w:asciiTheme="minorHAnsi" w:cstheme="minorBidi" w:eastAsiaTheme="minorHAnsi" w:hAnsiTheme="minorHAnsi"/>
-      <w:color w:val="auto"/>
+      <w:color w:val="00000A"/>
       <w:sz w:val="22"/>
       <w:szCs w:val="22"/>
       <w:lang w:val="en-US" w:eastAsia="en-US" w:bidi="ar-SA"/>
@@ -3041,7 +3044,7 @@
     </w:pPr>
     <w:rPr>
       <w:rFonts w:ascii="Calibri" w:hAnsi="Calibri" w:eastAsia="Calibri" w:cs="" w:asciiTheme="minorHAnsi" w:cstheme="minorBidi" w:eastAsiaTheme="minorHAnsi" w:hAnsiTheme="minorHAnsi"/>
-      <w:color w:val="auto"/>
+      <w:color w:val="00000A"/>
       <w:sz w:val="22"/>
       <w:szCs w:val="22"/>
       <w:lang w:val="en-US" w:eastAsia="en-US" w:bidi="ar-SA"/>

</xml_diff>